<commit_message>
Add missing properties to Issue entity and handle those in the repository and service layers. TestScenario1 now runs OK
</commit_message>
<xml_diff>
--- a/docs/DesignDescription.docx
+++ b/docs/DesignDescription.docx
@@ -29,6 +29,27 @@
     <w:p>
       <w:r>
         <w:t>An assumption was made that GetUsers and GetUser returns the same type of user object. It was not clear in the task if this should be the case.</w:t>
+      </w:r>
+    </w:p>
+    <w:p>
+      <w:r>
+        <w:t xml:space="preserve">An issue </w:t>
+      </w:r>
+      <w:r>
+        <w:t>may</w:t>
+      </w:r>
+      <w:r>
+        <w:t xml:space="preserve"> have several comments.</w:t>
+      </w:r>
+    </w:p>
+    <w:p>
+      <w:r>
+        <w:t>An issue may only have one assigned user.</w:t>
+      </w:r>
+    </w:p>
+    <w:p>
+      <w:r>
+        <w:t>StartDate and EndDate filters for GetIssues only cares about Date and not exact time.</w:t>
       </w:r>
     </w:p>
     <w:p>

</xml_diff>

<commit_message>
Add ITimeProvider interface in order to fake timestamps in unit test
</commit_message>
<xml_diff>
--- a/docs/DesignDescription.docx
+++ b/docs/DesignDescription.docx
@@ -20,10 +20,7 @@
     </w:p>
     <w:p>
       <w:r>
-        <w:t>All timestamps and date are represented in UTC</w:t>
-      </w:r>
-      <w:r>
-        <w:t xml:space="preserve"> time.</w:t>
+        <w:t>All timestamps and date are represented in UTC time.</w:t>
       </w:r>
     </w:p>
     <w:p>
@@ -50,6 +47,43 @@
     <w:p>
       <w:r>
         <w:t>StartDate and EndDate filters for GetIssues only cares about Date and not exact time.</w:t>
+      </w:r>
+    </w:p>
+    <w:p>
+      <w:r>
+        <w:t>Assigning a user to an issue does not mean that the issue is changing state to in progress. The issue will still keep it’s current state.</w:t>
+      </w:r>
+    </w:p>
+    <w:p>
+      <w:r>
+        <w:t>Transitioning from one state to the same state is a valid use case and will record the transition change. “</w:t>
+      </w:r>
+      <w:r>
+        <w:rPr>
+          <w:rFonts w:ascii=".SFNS-Regular_opsz13E65F_GRAD19" w:hAnsi=".SFNS-Regular_opsz13E65F_GRAD19" w:cs=".SFNS-Regular_opsz13E65F_GRAD19"/>
+          <w:color w:val="333333"/>
+          <w:sz w:val="21"/>
+          <w:szCs w:val="21"/>
+        </w:rPr>
+        <w:t>the issue can transition to any state from any other state</w:t>
+      </w:r>
+      <w:r>
+        <w:rPr>
+          <w:rFonts w:ascii=".SFNS-Regular_opsz13E65F_GRAD19" w:hAnsi=".SFNS-Regular_opsz13E65F_GRAD19" w:cs=".SFNS-Regular_opsz13E65F_GRAD19"/>
+          <w:color w:val="333333"/>
+          <w:sz w:val="21"/>
+          <w:szCs w:val="21"/>
+        </w:rPr>
+        <w:t>”</w:t>
+      </w:r>
+      <w:r>
+        <w:rPr>
+          <w:rFonts w:ascii=".SFNS-Regular_opsz13E65F_GRAD19" w:hAnsi=".SFNS-Regular_opsz13E65F_GRAD19" w:cs=".SFNS-Regular_opsz13E65F_GRAD19"/>
+          <w:color w:val="333333"/>
+          <w:sz w:val="21"/>
+          <w:szCs w:val="21"/>
+        </w:rPr>
+        <w:t>.</w:t>
       </w:r>
     </w:p>
     <w:p>

</xml_diff>